<commit_message>
Continuo relazione e commento metodi
</commit_message>
<xml_diff>
--- a/relazione.docx
+++ b/relazione.docx
@@ -151,6 +151,23 @@
     </w:p>
     <w:p>
       <w:pPr>
+        <w:spacing w:after="0"/>
+      </w:pPr>
+      <w:r>
+        <w:t xml:space="preserve">La suddivisione in diversi </w:t>
+      </w:r>
+      <w:r>
+        <w:rPr>
+          <w:i/>
+        </w:rPr>
+        <w:t xml:space="preserve">package, </w:t>
+      </w:r>
+      <w:r>
+        <w:t>invece, è dovuta ad una maggior divisione dei vari aspetti del progetto, così da aumentare l'indipendenza delle varie funzionalità del progetto.</w:t>
+      </w:r>
+    </w:p>
+    <w:p>
+      <w:pPr>
         <w:pStyle w:val="Titolo3"/>
       </w:pPr>
       <w:r>
@@ -249,60 +266,46 @@
       <w:r>
         <w:t xml:space="preserve">e la sua implementazione </w:t>
       </w:r>
+      <w:proofErr w:type="spellStart"/>
+      <w:r>
+        <w:rPr>
+          <w:b/>
+        </w:rPr>
+        <w:t>PuzzleParser</w:t>
+      </w:r>
+      <w:proofErr w:type="spellEnd"/>
+      <w:r>
+        <w:t>.</w:t>
+      </w:r>
     </w:p>
     <w:p>
       <w:pPr>
         <w:spacing w:after="0"/>
       </w:pPr>
       <w:r>
-        <w:t xml:space="preserve">Il </w:t>
-      </w:r>
-      <w:proofErr w:type="spellStart"/>
-      <w:r>
-        <w:t>parser</w:t>
-      </w:r>
-      <w:proofErr w:type="spellEnd"/>
-      <w:r>
-        <w:t xml:space="preserve"> con la sua interfaccia sono posti nel package </w:t>
+        <w:t xml:space="preserve">così come la classe </w:t>
+      </w:r>
+      <w:proofErr w:type="spellStart"/>
+      <w:r>
+        <w:t>SequentSort</w:t>
+      </w:r>
+      <w:proofErr w:type="spellEnd"/>
+      <w:r>
+        <w:t xml:space="preserve"> (che implementa l'algoritmo di risoluzione del Puzzle sequenzialmente) e la sua interfaccia</w:t>
+      </w:r>
+      <w:r>
+        <w:t xml:space="preserve"> si trovano nel package </w:t>
       </w:r>
       <w:proofErr w:type="spellStart"/>
       <w:r>
         <w:rPr>
           <w:b/>
         </w:rPr>
-        <w:t>parser</w:t>
-      </w:r>
-      <w:proofErr w:type="spellEnd"/>
-      <w:r>
-        <w:rPr>
-          <w:b/>
-        </w:rPr>
-        <w:t xml:space="preserve">, </w:t>
-      </w:r>
-      <w:r>
-        <w:t xml:space="preserve">così come la classe </w:t>
-      </w:r>
-      <w:proofErr w:type="spellStart"/>
-      <w:r>
-        <w:t>SequentSort</w:t>
-      </w:r>
-      <w:proofErr w:type="spellEnd"/>
-      <w:r>
-        <w:t xml:space="preserve"> (che implementa l'algoritmo di risoluzione del Puzzle sequenzialmente) e la sua interfaccia</w:t>
-      </w:r>
-      <w:r>
-        <w:t xml:space="preserve"> si trovano nel package </w:t>
-      </w:r>
-      <w:proofErr w:type="spellStart"/>
-      <w:r>
-        <w:rPr>
-          <w:b/>
-        </w:rPr>
         <w:t>sort</w:t>
       </w:r>
       <w:proofErr w:type="spellEnd"/>
       <w:r>
-        <w:t xml:space="preserve">. Ciò è dovuto ad una maggior divisione dei vari aspetti del progetto, così da aumentare l'indipendenza delle varie funzionalità del progetto. Così anche i test sono nel package </w:t>
+        <w:t xml:space="preserve">. Così anche i test sono nel package </w:t>
       </w:r>
       <w:proofErr w:type="spellStart"/>
       <w:r>

</xml_diff>